<commit_message>
Change a litlle bit
</commit_message>
<xml_diff>
--- a/schedule.docx
+++ b/schedule.docx
@@ -1,6 +1,6 @@
 
 <file path=word/document.xml><?xml version="1.0" encoding="utf-8"?>
-<w:document xmlns:wpc="http://schemas.microsoft.com/office/word/2010/wordprocessingCanvas" xmlns:mc="http://schemas.openxmlformats.org/markup-compatibility/2006" xmlns:o="urn:schemas-microsoft-com:office:office" xmlns:r="http://schemas.openxmlformats.org/officeDocument/2006/relationships" xmlns:m="http://schemas.openxmlformats.org/officeDocument/2006/math" xmlns:v="urn:schemas-microsoft-com:vml" xmlns:wp14="http://schemas.microsoft.com/office/word/2010/wordprocessingDrawing" xmlns:wp="http://schemas.openxmlformats.org/drawingml/2006/wordprocessingDrawing" xmlns:w10="urn:schemas-microsoft-com:office:word" xmlns:w="http://schemas.openxmlformats.org/wordprocessingml/2006/main" xmlns:w14="http://schemas.microsoft.com/office/word/2010/wordml" xmlns:w15="http://schemas.microsoft.com/office/word/2012/wordml" xmlns:wpg="http://schemas.microsoft.com/office/word/2010/wordprocessingGroup" xmlns:wpi="http://schemas.microsoft.com/office/word/2010/wordprocessingInk" xmlns:wne="http://schemas.microsoft.com/office/word/2006/wordml" xmlns:wps="http://schemas.microsoft.com/office/word/2010/wordprocessingShape" mc:Ignorable="w14 w15 wp14">
+<w:document xmlns:wpc="http://schemas.microsoft.com/office/word/2010/wordprocessingCanvas" xmlns:cx="http://schemas.microsoft.com/office/drawing/2014/chartex" xmlns:mc="http://schemas.openxmlformats.org/markup-compatibility/2006" xmlns:o="urn:schemas-microsoft-com:office:office" xmlns:r="http://schemas.openxmlformats.org/officeDocument/2006/relationships" xmlns:m="http://schemas.openxmlformats.org/officeDocument/2006/math" xmlns:v="urn:schemas-microsoft-com:vml" xmlns:wp14="http://schemas.microsoft.com/office/word/2010/wordprocessingDrawing" xmlns:wp="http://schemas.openxmlformats.org/drawingml/2006/wordprocessingDrawing" xmlns:w10="urn:schemas-microsoft-com:office:word" xmlns:w="http://schemas.openxmlformats.org/wordprocessingml/2006/main" xmlns:w14="http://schemas.microsoft.com/office/word/2010/wordml" xmlns:w15="http://schemas.microsoft.com/office/word/2012/wordml" xmlns:w16se="http://schemas.microsoft.com/office/word/2015/wordml/symex" xmlns:wpg="http://schemas.microsoft.com/office/word/2010/wordprocessingGroup" xmlns:wpi="http://schemas.microsoft.com/office/word/2010/wordprocessingInk" xmlns:wne="http://schemas.microsoft.com/office/word/2006/wordml" xmlns:wps="http://schemas.microsoft.com/office/word/2010/wordprocessingShape" mc:Ignorable="w14 w15 w16se wp14">
   <w:body>
     <w:p>
       <w:pPr>
@@ -222,12 +222,21 @@
         <w:t xml:space="preserve">-Almost methods in </w:t>
       </w:r>
       <w:proofErr w:type="spellStart"/>
-      <w:r>
-        <w:rPr>
-          <w:sz w:val="40"/>
-          <w:szCs w:val="40"/>
-        </w:rPr>
-        <w:t>java.lang.Math</w:t>
+      <w:proofErr w:type="gramStart"/>
+      <w:r>
+        <w:rPr>
+          <w:sz w:val="40"/>
+          <w:szCs w:val="40"/>
+        </w:rPr>
+        <w:t>java.lang</w:t>
+      </w:r>
+      <w:proofErr w:type="gramEnd"/>
+      <w:r>
+        <w:rPr>
+          <w:sz w:val="40"/>
+          <w:szCs w:val="40"/>
+        </w:rPr>
+        <w:t>.Math</w:t>
       </w:r>
       <w:proofErr w:type="spellEnd"/>
       <w:r>
@@ -235,17 +244,8 @@
           <w:sz w:val="40"/>
           <w:szCs w:val="40"/>
         </w:rPr>
-        <w:t xml:space="preserve"> return double, except: max, min, abs, </w:t>
-      </w:r>
-      <w:proofErr w:type="gramStart"/>
-      <w:r>
-        <w:rPr>
-          <w:sz w:val="40"/>
-          <w:szCs w:val="40"/>
-        </w:rPr>
-        <w:t>round</w:t>
-      </w:r>
-      <w:proofErr w:type="gramEnd"/>
+        <w:t xml:space="preserve"> return double, except: max, min, abs, round</w:t>
+      </w:r>
     </w:p>
     <w:p>
       <w:pPr>
@@ -1742,20 +1742,13 @@
         <w:t xml:space="preserve">-Trailing white </w:t>
       </w:r>
       <w:proofErr w:type="spellStart"/>
-      <w:r>
-        <w:rPr>
-          <w:sz w:val="40"/>
-          <w:szCs w:val="40"/>
-        </w:rPr>
-        <w:t>space</w:t>
-      </w:r>
       <w:proofErr w:type="gramStart"/>
       <w:r>
         <w:rPr>
           <w:sz w:val="40"/>
           <w:szCs w:val="40"/>
         </w:rPr>
-        <w:t>:Incidental</w:t>
+        <w:t>space:Incidental</w:t>
       </w:r>
       <w:proofErr w:type="spellEnd"/>
       <w:proofErr w:type="gramEnd"/>
@@ -6225,6 +6218,7 @@
       </w:pPr>
       <w:r>
         <w:rPr>
+          <w:noProof/>
           <w:sz w:val="40"/>
           <w:szCs w:val="40"/>
         </w:rPr>
@@ -6295,21 +6289,12 @@
         </w:rPr>
         <w:br/>
       </w:r>
-      <w:proofErr w:type="gramStart"/>
-      <w:r>
-        <w:rPr>
-          <w:sz w:val="40"/>
-          <w:szCs w:val="40"/>
-        </w:rPr>
-        <w:t>First</w:t>
-      </w:r>
-      <w:proofErr w:type="gramEnd"/>
-      <w:r>
-        <w:rPr>
-          <w:sz w:val="40"/>
-          <w:szCs w:val="40"/>
-        </w:rPr>
-        <w:t xml:space="preserve">, check the </w:t>
+      <w:r>
+        <w:rPr>
+          <w:sz w:val="40"/>
+          <w:szCs w:val="40"/>
+        </w:rPr>
+        <w:t xml:space="preserve">First, check the </w:t>
       </w:r>
       <w:r>
         <w:rPr>
@@ -6384,23 +6369,7 @@
           <w:szCs w:val="40"/>
         </w:rPr>
         <w:lastRenderedPageBreak/>
-        <w:t xml:space="preserve">then the overriding method can use Set or Set&lt;Integer&gt;. But if overridden method has </w:t>
-      </w:r>
-      <w:proofErr w:type="gramStart"/>
-      <w:r>
-        <w:rPr>
-          <w:sz w:val="40"/>
-          <w:szCs w:val="40"/>
-        </w:rPr>
-        <w:t>Set</w:t>
-      </w:r>
-      <w:proofErr w:type="gramEnd"/>
-      <w:r>
-        <w:rPr>
-          <w:sz w:val="40"/>
-          <w:szCs w:val="40"/>
-        </w:rPr>
-        <w:t>, then the overriding method must also</w:t>
+        <w:t>then the overriding method can use Set or Set&lt;Integer&gt;. But if overridden method has Set, then the overriding method must also</w:t>
       </w:r>
       <w:r>
         <w:rPr>
@@ -6525,8 +6494,6 @@
         </w:rPr>
         <w:t>The type parameter use the same rules.</w:t>
       </w:r>
-      <w:bookmarkStart w:id="0" w:name="_GoBack"/>
-      <w:bookmarkEnd w:id="0"/>
       <w:r>
         <w:rPr>
           <w:sz w:val="40"/>
@@ -6555,7 +6522,23 @@
           <w:sz w:val="40"/>
           <w:szCs w:val="40"/>
         </w:rPr>
-        <w:t>Remember that unlike arrays, generic collections are not reified, which means that all generic information is removed from the compiled class. Thus, Set&lt;</w:t>
+        <w:t xml:space="preserve">Remember that unlike arrays, generic collections are not reified, which means that all generic information is removed from the compiled class. Thus, </w:t>
+      </w:r>
+      <w:proofErr w:type="gramStart"/>
+      <w:r>
+        <w:rPr>
+          <w:sz w:val="40"/>
+          <w:szCs w:val="40"/>
+        </w:rPr>
+        <w:t>Set</w:t>
+      </w:r>
+      <w:proofErr w:type="gramEnd"/>
+      <w:r>
+        <w:rPr>
+          <w:sz w:val="40"/>
+          <w:szCs w:val="40"/>
+        </w:rPr>
+        <w:t>&lt;</w:t>
       </w:r>
       <w:proofErr w:type="spellStart"/>
       <w:r>
@@ -6571,23 +6554,7 @@
           <w:sz w:val="40"/>
           <w:szCs w:val="40"/>
         </w:rPr>
-        <w:t xml:space="preserve">&gt; and Set&lt;String&gt; are converted to just </w:t>
-      </w:r>
-      <w:proofErr w:type="gramStart"/>
-      <w:r>
-        <w:rPr>
-          <w:sz w:val="40"/>
-          <w:szCs w:val="40"/>
-        </w:rPr>
-        <w:t>Set</w:t>
-      </w:r>
-      <w:proofErr w:type="gramEnd"/>
-      <w:r>
-        <w:rPr>
-          <w:sz w:val="40"/>
-          <w:szCs w:val="40"/>
-        </w:rPr>
-        <w:t xml:space="preserve"> by the compiler while generating the class file. This implies that two methods whose parameter types differ only on the type specification are not really </w:t>
+        <w:t xml:space="preserve">&gt; and Set&lt;String&gt; are converted to just Set by the compiler while generating the class file. This implies that two methods whose parameter types differ only on the type specification are not really </w:t>
       </w:r>
       <w:r>
         <w:rPr>
@@ -7984,103 +7951,135 @@
           <w:sz w:val="40"/>
           <w:szCs w:val="40"/>
         </w:rPr>
+        <w:t>enum</w:t>
+      </w:r>
+      <w:proofErr w:type="spellEnd"/>
+      <w:r>
+        <w:rPr>
+          <w:sz w:val="40"/>
+          <w:szCs w:val="40"/>
+        </w:rPr>
+        <w:t xml:space="preserve"> is </w:t>
+      </w:r>
+      <w:r>
+        <w:rPr>
+          <w:b/>
+          <w:sz w:val="40"/>
+          <w:szCs w:val="40"/>
+        </w:rPr>
+        <w:t>final</w:t>
+      </w:r>
+      <w:r>
+        <w:rPr>
+          <w:b/>
+          <w:sz w:val="40"/>
+          <w:szCs w:val="40"/>
+        </w:rPr>
+        <w:t xml:space="preserve"> + </w:t>
+      </w:r>
+      <w:r>
+        <w:rPr>
+          <w:sz w:val="40"/>
+          <w:szCs w:val="40"/>
+        </w:rPr>
+        <w:t xml:space="preserve">Can’t override </w:t>
+      </w:r>
+      <w:proofErr w:type="gramStart"/>
+      <w:r>
+        <w:rPr>
+          <w:b/>
+          <w:sz w:val="40"/>
+          <w:szCs w:val="40"/>
+        </w:rPr>
+        <w:t>clone(</w:t>
+      </w:r>
+      <w:proofErr w:type="gramEnd"/>
+      <w:r>
+        <w:rPr>
+          <w:b/>
+          <w:sz w:val="40"/>
+          <w:szCs w:val="40"/>
+        </w:rPr>
+        <w:t>)</w:t>
+      </w:r>
+      <w:r>
+        <w:rPr>
+          <w:sz w:val="40"/>
+          <w:szCs w:val="40"/>
+        </w:rPr>
+        <w:t xml:space="preserve">. </w:t>
+      </w:r>
+    </w:p>
+    <w:p>
+      <w:pPr>
+        <w:rPr>
+          <w:sz w:val="40"/>
+          <w:szCs w:val="40"/>
+        </w:rPr>
+      </w:pPr>
+      <w:r>
+        <w:rPr>
+          <w:sz w:val="40"/>
+          <w:szCs w:val="40"/>
+        </w:rPr>
+        <w:t>-</w:t>
+      </w:r>
+      <w:proofErr w:type="spellStart"/>
+      <w:r>
+        <w:rPr>
+          <w:b/>
+          <w:sz w:val="40"/>
+          <w:szCs w:val="40"/>
+        </w:rPr>
         <w:t>Enum</w:t>
       </w:r>
       <w:proofErr w:type="spellEnd"/>
       <w:r>
         <w:rPr>
-          <w:sz w:val="40"/>
-          <w:szCs w:val="40"/>
-        </w:rPr>
-        <w:t xml:space="preserve"> type is a data type that enables for a variable to be a set of predefined </w:t>
-      </w:r>
-      <w:r>
-        <w:rPr>
-          <w:b/>
-          <w:sz w:val="40"/>
-          <w:szCs w:val="40"/>
-        </w:rPr>
-        <w:t>constants</w:t>
-      </w:r>
-      <w:proofErr w:type="gramStart"/>
-      <w:r>
-        <w:rPr>
-          <w:sz w:val="40"/>
-          <w:szCs w:val="40"/>
-        </w:rPr>
-        <w:t>.-</w:t>
-      </w:r>
-      <w:proofErr w:type="gramEnd"/>
-      <w:r>
-        <w:rPr>
-          <w:sz w:val="40"/>
-          <w:szCs w:val="40"/>
-        </w:rPr>
-        <w:t xml:space="preserve">&gt; </w:t>
-      </w:r>
-      <w:proofErr w:type="spellStart"/>
-      <w:r>
-        <w:rPr>
-          <w:sz w:val="40"/>
-          <w:szCs w:val="40"/>
-        </w:rPr>
-        <w:t>enum</w:t>
-      </w:r>
-      <w:proofErr w:type="spellEnd"/>
-      <w:r>
-        <w:rPr>
-          <w:sz w:val="40"/>
-          <w:szCs w:val="40"/>
-        </w:rPr>
-        <w:t xml:space="preserve"> is </w:t>
-      </w:r>
-      <w:r>
-        <w:rPr>
-          <w:b/>
-          <w:sz w:val="40"/>
-          <w:szCs w:val="40"/>
-        </w:rPr>
-        <w:t>final</w:t>
-      </w:r>
-      <w:r>
-        <w:rPr>
-          <w:b/>
-          <w:sz w:val="40"/>
-          <w:szCs w:val="40"/>
-        </w:rPr>
-        <w:t xml:space="preserve"> + </w:t>
-      </w:r>
-      <w:r>
-        <w:rPr>
-          <w:sz w:val="40"/>
-          <w:szCs w:val="40"/>
-        </w:rPr>
-        <w:t xml:space="preserve">Can’t override </w:t>
-      </w:r>
-      <w:r>
-        <w:rPr>
-          <w:b/>
-          <w:sz w:val="40"/>
-          <w:szCs w:val="40"/>
-        </w:rPr>
-        <w:t>clone()</w:t>
-      </w:r>
-      <w:r>
-        <w:rPr>
-          <w:sz w:val="40"/>
-          <w:szCs w:val="40"/>
-        </w:rPr>
-        <w:t xml:space="preserve">. The </w:t>
-      </w:r>
-      <w:proofErr w:type="spellStart"/>
-      <w:r>
-        <w:rPr>
-          <w:sz w:val="40"/>
-          <w:szCs w:val="40"/>
-        </w:rPr>
-        <w:t>enum</w:t>
-      </w:r>
-      <w:proofErr w:type="spellEnd"/>
+          <w:b/>
+          <w:sz w:val="40"/>
+          <w:szCs w:val="40"/>
+        </w:rPr>
+        <w:t xml:space="preserve"> constants</w:t>
+      </w:r>
+      <w:r>
+        <w:rPr>
+          <w:sz w:val="40"/>
+          <w:szCs w:val="40"/>
+        </w:rPr>
+        <w:t xml:space="preserve"> are </w:t>
+      </w:r>
+      <w:r>
+        <w:rPr>
+          <w:b/>
+          <w:sz w:val="40"/>
+          <w:szCs w:val="40"/>
+        </w:rPr>
+        <w:t>public, static and final</w:t>
+      </w:r>
+      <w:r>
+        <w:rPr>
+          <w:sz w:val="40"/>
+          <w:szCs w:val="40"/>
+        </w:rPr>
+        <w:t xml:space="preserve"> -&gt;</w:t>
+      </w:r>
+      <w:r>
+        <w:rPr>
+          <w:b/>
+          <w:sz w:val="40"/>
+          <w:szCs w:val="40"/>
+        </w:rPr>
+        <w:t>-</w:t>
+      </w:r>
+      <w:r>
+        <w:rPr>
+          <w:b/>
+          <w:sz w:val="40"/>
+          <w:szCs w:val="40"/>
+        </w:rPr>
+        <w:t>Can’t access</w:t>
+      </w:r>
       <w:r>
         <w:rPr>
           <w:sz w:val="40"/>
@@ -8094,38 +8093,38 @@
           <w:sz w:val="40"/>
           <w:szCs w:val="40"/>
         </w:rPr>
-        <w:t>values</w:t>
-      </w:r>
-      <w:r>
-        <w:rPr>
-          <w:sz w:val="40"/>
-          <w:szCs w:val="40"/>
-        </w:rPr>
-        <w:t xml:space="preserve"> can be the </w:t>
-      </w:r>
-      <w:r>
-        <w:rPr>
-          <w:b/>
-          <w:sz w:val="40"/>
-          <w:szCs w:val="40"/>
-        </w:rPr>
-        <w:t>same</w:t>
-      </w:r>
-      <w:r>
-        <w:rPr>
-          <w:b/>
-          <w:sz w:val="40"/>
-          <w:szCs w:val="40"/>
-        </w:rPr>
-        <w:t xml:space="preserve"> </w:t>
-      </w:r>
-      <w:r>
-        <w:rPr>
-          <w:sz w:val="40"/>
-          <w:szCs w:val="40"/>
-        </w:rPr>
-        <w:t>(MS1(“Ms.”), MS2(“Ms.”))</w:t>
-      </w:r>
+        <w:t>non-final static field</w:t>
+      </w:r>
+      <w:r>
+        <w:rPr>
+          <w:sz w:val="40"/>
+          <w:szCs w:val="40"/>
+        </w:rPr>
+        <w:t xml:space="preserve"> in </w:t>
+      </w:r>
+      <w:r>
+        <w:rPr>
+          <w:b/>
+          <w:sz w:val="40"/>
+          <w:szCs w:val="40"/>
+        </w:rPr>
+        <w:t>constructor</w:t>
+      </w:r>
+      <w:r>
+        <w:rPr>
+          <w:sz w:val="40"/>
+          <w:szCs w:val="40"/>
+        </w:rPr>
+        <w:t>.</w:t>
+      </w:r>
+    </w:p>
+    <w:p>
+      <w:pPr>
+        <w:rPr>
+          <w:sz w:val="40"/>
+          <w:szCs w:val="40"/>
+        </w:rPr>
+      </w:pPr>
     </w:p>
     <w:p>
       <w:pPr>
@@ -8142,12 +8141,98 @@
         <w:lastRenderedPageBreak/>
         <w:t>-</w:t>
       </w:r>
+      <w:r>
+        <w:rPr>
+          <w:sz w:val="40"/>
+          <w:szCs w:val="40"/>
+        </w:rPr>
+        <w:t xml:space="preserve">The </w:t>
+      </w:r>
       <w:proofErr w:type="spellStart"/>
       <w:r>
         <w:rPr>
           <w:sz w:val="40"/>
           <w:szCs w:val="40"/>
         </w:rPr>
+        <w:t>enum</w:t>
+      </w:r>
+      <w:proofErr w:type="spellEnd"/>
+      <w:r>
+        <w:rPr>
+          <w:sz w:val="40"/>
+          <w:szCs w:val="40"/>
+        </w:rPr>
+        <w:t xml:space="preserve"> </w:t>
+      </w:r>
+      <w:r>
+        <w:rPr>
+          <w:b/>
+          <w:sz w:val="40"/>
+          <w:szCs w:val="40"/>
+        </w:rPr>
+        <w:t>values</w:t>
+      </w:r>
+      <w:r>
+        <w:rPr>
+          <w:sz w:val="40"/>
+          <w:szCs w:val="40"/>
+        </w:rPr>
+        <w:t xml:space="preserve"> </w:t>
+      </w:r>
+      <w:r>
+        <w:rPr>
+          <w:sz w:val="40"/>
+          <w:szCs w:val="40"/>
+        </w:rPr>
+        <w:t xml:space="preserve">can be the </w:t>
+      </w:r>
+      <w:r>
+        <w:rPr>
+          <w:b/>
+          <w:sz w:val="40"/>
+          <w:szCs w:val="40"/>
+        </w:rPr>
+        <w:t>same</w:t>
+      </w:r>
+      <w:r>
+        <w:rPr>
+          <w:b/>
+          <w:sz w:val="40"/>
+          <w:szCs w:val="40"/>
+        </w:rPr>
+        <w:t xml:space="preserve"> </w:t>
+      </w:r>
+      <w:r>
+        <w:rPr>
+          <w:sz w:val="40"/>
+          <w:szCs w:val="40"/>
+        </w:rPr>
+        <w:t>(MS1(“Ms.”), MS2(“Ms.”))</w:t>
+      </w:r>
+      <w:bookmarkStart w:id="0" w:name="_GoBack"/>
+      <w:bookmarkEnd w:id="0"/>
+    </w:p>
+    <w:p>
+      <w:pPr>
+        <w:rPr>
+          <w:b/>
+          <w:sz w:val="40"/>
+          <w:szCs w:val="40"/>
+        </w:rPr>
+      </w:pPr>
+      <w:r>
+        <w:rPr>
+          <w:sz w:val="40"/>
+          <w:szCs w:val="40"/>
+        </w:rPr>
+        <w:t>-</w:t>
+      </w:r>
+      <w:proofErr w:type="spellStart"/>
+      <w:r>
+        <w:rPr>
+          <w:sz w:val="40"/>
+          <w:szCs w:val="40"/>
+        </w:rPr>
         <w:t>enums</w:t>
       </w:r>
       <w:proofErr w:type="spellEnd"/>
@@ -8159,13 +8244,23 @@
         <w:t xml:space="preserve"> implicitly extend </w:t>
       </w:r>
       <w:proofErr w:type="spellStart"/>
-      <w:r>
-        <w:rPr>
-          <w:b/>
-          <w:sz w:val="40"/>
-          <w:szCs w:val="40"/>
-        </w:rPr>
-        <w:t>java.lang.Enum</w:t>
+      <w:proofErr w:type="gramStart"/>
+      <w:r>
+        <w:rPr>
+          <w:b/>
+          <w:sz w:val="40"/>
+          <w:szCs w:val="40"/>
+        </w:rPr>
+        <w:t>java.lang</w:t>
+      </w:r>
+      <w:proofErr w:type="gramEnd"/>
+      <w:r>
+        <w:rPr>
+          <w:b/>
+          <w:sz w:val="40"/>
+          <w:szCs w:val="40"/>
+        </w:rPr>
+        <w:t>.Enum</w:t>
       </w:r>
       <w:proofErr w:type="spellEnd"/>
       <w:r>
@@ -8190,6 +8285,67 @@
         </w:rPr>
         <w:t xml:space="preserve"> anything else</w:t>
       </w:r>
+      <w:r>
+        <w:rPr>
+          <w:sz w:val="40"/>
+          <w:szCs w:val="40"/>
+        </w:rPr>
+        <w:t xml:space="preserve"> + </w:t>
+      </w:r>
+      <w:proofErr w:type="spellStart"/>
+      <w:r>
+        <w:rPr>
+          <w:sz w:val="40"/>
+          <w:szCs w:val="40"/>
+        </w:rPr>
+        <w:t>Enums</w:t>
+      </w:r>
+      <w:proofErr w:type="spellEnd"/>
+      <w:r>
+        <w:rPr>
+          <w:sz w:val="40"/>
+          <w:szCs w:val="40"/>
+        </w:rPr>
+        <w:t xml:space="preserve"> implement </w:t>
+      </w:r>
+      <w:r>
+        <w:rPr>
+          <w:b/>
+          <w:sz w:val="40"/>
+          <w:szCs w:val="40"/>
+        </w:rPr>
+        <w:t>Comparable</w:t>
+      </w:r>
+      <w:r>
+        <w:rPr>
+          <w:sz w:val="40"/>
+          <w:szCs w:val="40"/>
+        </w:rPr>
+        <w:t xml:space="preserve"> in the </w:t>
+      </w:r>
+      <w:r>
+        <w:rPr>
+          <w:b/>
+          <w:sz w:val="40"/>
+          <w:szCs w:val="40"/>
+        </w:rPr>
+        <w:t>natural order</w:t>
+      </w:r>
+      <w:r>
+        <w:rPr>
+          <w:sz w:val="40"/>
+          <w:szCs w:val="40"/>
+        </w:rPr>
+        <w:t xml:space="preserve"> which </w:t>
+      </w:r>
+      <w:r>
+        <w:rPr>
+          <w:b/>
+          <w:sz w:val="40"/>
+          <w:szCs w:val="40"/>
+        </w:rPr>
+        <w:t>they are defined</w:t>
+      </w:r>
     </w:p>
     <w:p>
       <w:pPr>
@@ -8400,7 +8556,7 @@
           <w:sz w:val="40"/>
           <w:szCs w:val="40"/>
         </w:rPr>
-        <w:t xml:space="preserve"> access. </w:t>
+        <w:t xml:space="preserve"> </w:t>
       </w:r>
     </w:p>
     <w:p>
@@ -8462,76 +8618,6 @@
           <w:szCs w:val="40"/>
         </w:rPr>
         <w:t>.</w:t>
-      </w:r>
-    </w:p>
-    <w:p>
-      <w:pPr>
-        <w:rPr>
-          <w:b/>
-          <w:sz w:val="40"/>
-          <w:szCs w:val="40"/>
-        </w:rPr>
-      </w:pPr>
-      <w:r>
-        <w:rPr>
-          <w:sz w:val="40"/>
-          <w:szCs w:val="40"/>
-        </w:rPr>
-        <w:t>-</w:t>
-      </w:r>
-      <w:proofErr w:type="spellStart"/>
-      <w:r>
-        <w:rPr>
-          <w:sz w:val="40"/>
-          <w:szCs w:val="40"/>
-        </w:rPr>
-        <w:t>Enums</w:t>
-      </w:r>
-      <w:proofErr w:type="spellEnd"/>
-      <w:r>
-        <w:rPr>
-          <w:sz w:val="40"/>
-          <w:szCs w:val="40"/>
-        </w:rPr>
-        <w:t xml:space="preserve"> implement </w:t>
-      </w:r>
-      <w:r>
-        <w:rPr>
-          <w:b/>
-          <w:sz w:val="40"/>
-          <w:szCs w:val="40"/>
-        </w:rPr>
-        <w:t>Comparable</w:t>
-      </w:r>
-      <w:r>
-        <w:rPr>
-          <w:sz w:val="40"/>
-          <w:szCs w:val="40"/>
-        </w:rPr>
-        <w:t xml:space="preserve"> in the </w:t>
-      </w:r>
-      <w:r>
-        <w:rPr>
-          <w:b/>
-          <w:sz w:val="40"/>
-          <w:szCs w:val="40"/>
-        </w:rPr>
-        <w:t>natural order</w:t>
-      </w:r>
-      <w:r>
-        <w:rPr>
-          <w:sz w:val="40"/>
-          <w:szCs w:val="40"/>
-        </w:rPr>
-        <w:t xml:space="preserve"> which </w:t>
-      </w:r>
-      <w:r>
-        <w:rPr>
-          <w:b/>
-          <w:sz w:val="40"/>
-          <w:szCs w:val="40"/>
-        </w:rPr>
-        <w:t>they are defined</w:t>
       </w:r>
     </w:p>
     <w:p>
@@ -8987,12 +9073,21 @@
         <w:t>-</w:t>
       </w:r>
       <w:proofErr w:type="spellStart"/>
-      <w:r>
-        <w:rPr>
-          <w:sz w:val="40"/>
-          <w:szCs w:val="40"/>
-        </w:rPr>
-        <w:t>java.util.concurrent</w:t>
+      <w:proofErr w:type="gramStart"/>
+      <w:r>
+        <w:rPr>
+          <w:sz w:val="40"/>
+          <w:szCs w:val="40"/>
+        </w:rPr>
+        <w:t>java.util</w:t>
+      </w:r>
+      <w:proofErr w:type="gramEnd"/>
+      <w:r>
+        <w:rPr>
+          <w:sz w:val="40"/>
+          <w:szCs w:val="40"/>
+        </w:rPr>
+        <w:t>.concurrent</w:t>
       </w:r>
       <w:proofErr w:type="spellEnd"/>
       <w:r>
@@ -9003,7 +9098,6 @@
         <w:t xml:space="preserve"> locking </w:t>
       </w:r>
       <w:proofErr w:type="spellStart"/>
-      <w:proofErr w:type="gramStart"/>
       <w:r>
         <w:rPr>
           <w:sz w:val="40"/>
@@ -9012,7 +9106,6 @@
         <w:t>api</w:t>
       </w:r>
       <w:proofErr w:type="spellEnd"/>
-      <w:proofErr w:type="gramEnd"/>
     </w:p>
     <w:p>
       <w:pPr>
@@ -11566,9 +11659,16 @@
           <w:sz w:val="40"/>
           <w:szCs w:val="40"/>
         </w:rPr>
-        <w:t>…()</w:t>
+        <w:t>…(</w:t>
       </w:r>
       <w:proofErr w:type="gramEnd"/>
+      <w:r>
+        <w:rPr>
+          <w:sz w:val="40"/>
+          <w:szCs w:val="40"/>
+        </w:rPr>
+        <w:t>)</w:t>
+      </w:r>
     </w:p>
     <w:p>
       <w:pPr>
@@ -15718,9 +15818,16 @@
           <w:sz w:val="40"/>
           <w:szCs w:val="40"/>
         </w:rPr>
-        <w:t>()</w:t>
+        <w:t>(</w:t>
       </w:r>
       <w:proofErr w:type="gramEnd"/>
+      <w:r>
+        <w:rPr>
+          <w:sz w:val="40"/>
+          <w:szCs w:val="40"/>
+        </w:rPr>
+        <w:t>)</w:t>
+      </w:r>
     </w:p>
     <w:p>
       <w:pPr>
@@ -15744,9 +15851,16 @@
           <w:sz w:val="40"/>
           <w:szCs w:val="40"/>
         </w:rPr>
-        <w:t>()</w:t>
+        <w:t>(</w:t>
       </w:r>
       <w:proofErr w:type="gramEnd"/>
+      <w:r>
+        <w:rPr>
+          <w:sz w:val="40"/>
+          <w:szCs w:val="40"/>
+        </w:rPr>
+        <w:t>)</w:t>
+      </w:r>
     </w:p>
     <w:p>
       <w:pPr>
@@ -15893,7 +16007,7 @@
           <w:szCs w:val="40"/>
         </w:rPr>
         <w:lastRenderedPageBreak/>
-        <w:t xml:space="preserve">-JDK 14: Records are immutable data classes that requires only the type and name of fields. </w:t>
+        <w:t xml:space="preserve">-JDK 14: Records are immutable data classes that requires only the type and name of fields. final </w:t>
       </w:r>
       <w:proofErr w:type="gramStart"/>
       <w:r>
@@ -15901,7 +16015,7 @@
           <w:sz w:val="40"/>
           <w:szCs w:val="40"/>
         </w:rPr>
-        <w:t>final</w:t>
+        <w:t>equals(</w:t>
       </w:r>
       <w:proofErr w:type="gramEnd"/>
       <w:r>
@@ -15909,7 +16023,7 @@
           <w:sz w:val="40"/>
           <w:szCs w:val="40"/>
         </w:rPr>
-        <w:t xml:space="preserve"> equals(), final </w:t>
+        <w:t xml:space="preserve">), final </w:t>
       </w:r>
       <w:proofErr w:type="spellStart"/>
       <w:r>
@@ -17991,48 +18105,34 @@
           <w:sz w:val="40"/>
           <w:szCs w:val="40"/>
         </w:rPr>
-        <w:t xml:space="preserve"> interface (get</w:t>
-      </w:r>
+        <w:t xml:space="preserve"> interface (get)-&gt; </w:t>
+      </w:r>
+      <w:r>
+        <w:rPr>
+          <w:b/>
+          <w:sz w:val="40"/>
+          <w:szCs w:val="40"/>
+        </w:rPr>
+        <w:t>Temporal</w:t>
+      </w:r>
+      <w:r>
+        <w:rPr>
+          <w:sz w:val="40"/>
+          <w:szCs w:val="40"/>
+        </w:rPr>
+        <w:t xml:space="preserve"> interface (plus, minus, until, with) -&gt; </w:t>
+      </w:r>
+      <w:proofErr w:type="spellStart"/>
       <w:proofErr w:type="gramStart"/>
       <w:r>
         <w:rPr>
           <w:sz w:val="40"/>
           <w:szCs w:val="40"/>
         </w:rPr>
-        <w:t>)-</w:t>
-      </w:r>
+        <w:t>LocalDate,Time</w:t>
+      </w:r>
+      <w:proofErr w:type="spellEnd"/>
       <w:proofErr w:type="gramEnd"/>
-      <w:r>
-        <w:rPr>
-          <w:sz w:val="40"/>
-          <w:szCs w:val="40"/>
-        </w:rPr>
-        <w:t xml:space="preserve">&gt; </w:t>
-      </w:r>
-      <w:r>
-        <w:rPr>
-          <w:b/>
-          <w:sz w:val="40"/>
-          <w:szCs w:val="40"/>
-        </w:rPr>
-        <w:t>Temporal</w:t>
-      </w:r>
-      <w:r>
-        <w:rPr>
-          <w:sz w:val="40"/>
-          <w:szCs w:val="40"/>
-        </w:rPr>
-        <w:t xml:space="preserve"> interface (plus, minus, until, with) -&gt; </w:t>
-      </w:r>
-      <w:proofErr w:type="spellStart"/>
-      <w:r>
-        <w:rPr>
-          <w:sz w:val="40"/>
-          <w:szCs w:val="40"/>
-        </w:rPr>
-        <w:t>LocalDate,Time</w:t>
-      </w:r>
-      <w:proofErr w:type="spellEnd"/>
       <w:r>
         <w:rPr>
           <w:sz w:val="40"/>
@@ -19963,6 +20063,7 @@
         <w:t>local.atZone</w:t>
       </w:r>
       <w:proofErr w:type="spellEnd"/>
+      <w:proofErr w:type="gramEnd"/>
       <w:r>
         <w:rPr>
           <w:b/>
@@ -19972,7 +20073,6 @@
         <w:t>(</w:t>
       </w:r>
       <w:proofErr w:type="spellStart"/>
-      <w:proofErr w:type="gramEnd"/>
       <w:r>
         <w:rPr>
           <w:b/>
@@ -20155,14 +20255,6 @@
         <w:t>apollolaunch.toInstant</w:t>
       </w:r>
       <w:proofErr w:type="spellEnd"/>
-      <w:r>
-        <w:rPr>
-          <w:b/>
-          <w:sz w:val="40"/>
-          <w:szCs w:val="40"/>
-        </w:rPr>
-        <w:t>(</w:t>
-      </w:r>
       <w:proofErr w:type="gramEnd"/>
       <w:r>
         <w:rPr>
@@ -20170,7 +20262,7 @@
           <w:sz w:val="40"/>
           <w:szCs w:val="40"/>
         </w:rPr>
-        <w:t>)</w:t>
+        <w:t>()</w:t>
       </w:r>
       <w:r>
         <w:rPr>
@@ -21117,9 +21209,17 @@
           <w:sz w:val="40"/>
           <w:szCs w:val="40"/>
         </w:rPr>
-        <w:t>()</w:t>
+        <w:t>(</w:t>
       </w:r>
       <w:proofErr w:type="gramEnd"/>
+      <w:r>
+        <w:rPr>
+          <w:b/>
+          <w:sz w:val="40"/>
+          <w:szCs w:val="40"/>
+        </w:rPr>
+        <w:t>)</w:t>
+      </w:r>
     </w:p>
     <w:p>
       <w:pPr>
@@ -21374,6 +21474,7 @@
         <w:t>formatter.toFormat</w:t>
       </w:r>
       <w:proofErr w:type="spellEnd"/>
+      <w:proofErr w:type="gramEnd"/>
       <w:r>
         <w:rPr>
           <w:sz w:val="40"/>
@@ -21381,7 +21482,6 @@
         </w:rPr>
         <w:t>()</w:t>
       </w:r>
-      <w:proofErr w:type="gramEnd"/>
     </w:p>
     <w:p>
       <w:pPr>
@@ -21543,9 +21643,17 @@
           <w:sz w:val="40"/>
           <w:szCs w:val="40"/>
         </w:rPr>
-        <w:t>parse()</w:t>
+        <w:t>parse(</w:t>
       </w:r>
       <w:proofErr w:type="gramEnd"/>
+      <w:r>
+        <w:rPr>
+          <w:b/>
+          <w:sz w:val="40"/>
+          <w:szCs w:val="40"/>
+        </w:rPr>
+        <w:t>)</w:t>
+      </w:r>
     </w:p>
     <w:p>
       <w:pPr>
@@ -21669,8 +21777,8 @@
 </file>
 
 <file path=word/numbering.xml><?xml version="1.0" encoding="utf-8"?>
-<w:numbering xmlns:wpc="http://schemas.microsoft.com/office/word/2010/wordprocessingCanvas" xmlns:mc="http://schemas.openxmlformats.org/markup-compatibility/2006" xmlns:o="urn:schemas-microsoft-com:office:office" xmlns:r="http://schemas.openxmlformats.org/officeDocument/2006/relationships" xmlns:m="http://schemas.openxmlformats.org/officeDocument/2006/math" xmlns:v="urn:schemas-microsoft-com:vml" xmlns:wp14="http://schemas.microsoft.com/office/word/2010/wordprocessingDrawing" xmlns:wp="http://schemas.openxmlformats.org/drawingml/2006/wordprocessingDrawing" xmlns:w10="urn:schemas-microsoft-com:office:word" xmlns:w="http://schemas.openxmlformats.org/wordprocessingml/2006/main" xmlns:w14="http://schemas.microsoft.com/office/word/2010/wordml" xmlns:w15="http://schemas.microsoft.com/office/word/2012/wordml" xmlns:wpg="http://schemas.microsoft.com/office/word/2010/wordprocessingGroup" xmlns:wpi="http://schemas.microsoft.com/office/word/2010/wordprocessingInk" xmlns:wne="http://schemas.microsoft.com/office/word/2006/wordml" xmlns:wps="http://schemas.microsoft.com/office/word/2010/wordprocessingShape" mc:Ignorable="w14 w15 wp14">
-  <w:abstractNum w:abstractNumId="0">
+<w:numbering xmlns:wpc="http://schemas.microsoft.com/office/word/2010/wordprocessingCanvas" xmlns:cx="http://schemas.microsoft.com/office/drawing/2014/chartex" xmlns:mc="http://schemas.openxmlformats.org/markup-compatibility/2006" xmlns:o="urn:schemas-microsoft-com:office:office" xmlns:r="http://schemas.openxmlformats.org/officeDocument/2006/relationships" xmlns:m="http://schemas.openxmlformats.org/officeDocument/2006/math" xmlns:v="urn:schemas-microsoft-com:vml" xmlns:wp14="http://schemas.microsoft.com/office/word/2010/wordprocessingDrawing" xmlns:wp="http://schemas.openxmlformats.org/drawingml/2006/wordprocessingDrawing" xmlns:w10="urn:schemas-microsoft-com:office:word" xmlns:w="http://schemas.openxmlformats.org/wordprocessingml/2006/main" xmlns:w14="http://schemas.microsoft.com/office/word/2010/wordml" xmlns:w15="http://schemas.microsoft.com/office/word/2012/wordml" xmlns:w16se="http://schemas.microsoft.com/office/word/2015/wordml/symex" xmlns:wpg="http://schemas.microsoft.com/office/word/2010/wordprocessingGroup" xmlns:wpi="http://schemas.microsoft.com/office/word/2010/wordprocessingInk" xmlns:wne="http://schemas.microsoft.com/office/word/2006/wordml" xmlns:wps="http://schemas.microsoft.com/office/word/2010/wordprocessingShape" mc:Ignorable="w14 w15 w16se wp14">
+  <w:abstractNum w:abstractNumId="0" w15:restartNumberingAfterBreak="0">
     <w:nsid w:val="15E815E6"/>
     <w:multiLevelType w:val="multilevel"/>
     <w:tmpl w:val="A644FF8A"/>
@@ -21783,7 +21891,7 @@
       </w:rPr>
     </w:lvl>
   </w:abstractNum>
-  <w:abstractNum w:abstractNumId="1">
+  <w:abstractNum w:abstractNumId="1" w15:restartNumberingAfterBreak="0">
     <w:nsid w:val="1C5A560E"/>
     <w:multiLevelType w:val="multilevel"/>
     <w:tmpl w:val="1F042016"/>
@@ -21896,7 +22004,7 @@
       </w:pPr>
     </w:lvl>
   </w:abstractNum>
-  <w:abstractNum w:abstractNumId="2">
+  <w:abstractNum w:abstractNumId="2" w15:restartNumberingAfterBreak="0">
     <w:nsid w:val="5960791B"/>
     <w:multiLevelType w:val="multilevel"/>
     <w:tmpl w:val="BF64F9BC"/>
@@ -22022,7 +22130,7 @@
 </file>
 
 <file path=word/styles.xml><?xml version="1.0" encoding="utf-8"?>
-<w:styles xmlns:mc="http://schemas.openxmlformats.org/markup-compatibility/2006" xmlns:r="http://schemas.openxmlformats.org/officeDocument/2006/relationships" xmlns:w="http://schemas.openxmlformats.org/wordprocessingml/2006/main" xmlns:w14="http://schemas.microsoft.com/office/word/2010/wordml" xmlns:w15="http://schemas.microsoft.com/office/word/2012/wordml" mc:Ignorable="w14 w15">
+<w:styles xmlns:mc="http://schemas.openxmlformats.org/markup-compatibility/2006" xmlns:r="http://schemas.openxmlformats.org/officeDocument/2006/relationships" xmlns:w="http://schemas.openxmlformats.org/wordprocessingml/2006/main" xmlns:w14="http://schemas.microsoft.com/office/word/2010/wordml" xmlns:w15="http://schemas.microsoft.com/office/word/2012/wordml" xmlns:w16se="http://schemas.microsoft.com/office/word/2015/wordml/symex" mc:Ignorable="w14 w15 w16se">
   <w:docDefaults>
     <w:rPrDefault>
       <w:rPr>
@@ -22858,7 +22966,7 @@
 </file>
 
 <file path=customXml/itemProps1.xml><?xml version="1.0" encoding="utf-8"?>
-<ds:datastoreItem xmlns:ds="http://schemas.openxmlformats.org/officeDocument/2006/customXml" ds:itemID="{A77F787F-45D2-4FC2-B8F2-8629633AEFCD}">
+<ds:datastoreItem xmlns:ds="http://schemas.openxmlformats.org/officeDocument/2006/customXml" ds:itemID="{4252D428-1357-469C-93CE-4B01BB293EE5}">
   <ds:schemaRefs>
     <ds:schemaRef ds:uri="http://schemas.openxmlformats.org/officeDocument/2006/bibliography"/>
   </ds:schemaRefs>

</xml_diff>